<commit_message>
initialize about us and add its routes
</commit_message>
<xml_diff>
--- a/docs/Website Management and admin panel.docx
+++ b/docs/Website Management and admin panel.docx
@@ -5,12 +5,184 @@
     <w:p>
       <w:pPr>
         <w:rPr>
+          <w:sz w:val="26"/>
+          <w:szCs w:val="26"/>
+        </w:rPr>
+      </w:pPr>
+      <w:r>
+        <w:rPr>
+          <w:sz w:val="26"/>
+          <w:szCs w:val="26"/>
+        </w:rPr>
+        <w:drawing>
+          <wp:inline distT="0" distB="0" distL="0" distR="0" wp14:anchorId="1B415A22" wp14:editId="7E156D72">
+            <wp:extent cx="5943600" cy="3343275"/>
+            <wp:effectExtent l="0" t="0" r="0" b="0"/>
+            <wp:docPr id="1" name="Picture 1" descr="Graphical user interface, application, website&#10;&#10;Description automatically generated"/>
+            <wp:cNvGraphicFramePr>
+              <a:graphicFrameLocks xmlns:a="http://schemas.openxmlformats.org/drawingml/2006/main" noChangeAspect="1"/>
+            </wp:cNvGraphicFramePr>
+            <a:graphic xmlns:a="http://schemas.openxmlformats.org/drawingml/2006/main">
+              <a:graphicData uri="http://schemas.openxmlformats.org/drawingml/2006/picture">
+                <pic:pic xmlns:pic="http://schemas.openxmlformats.org/drawingml/2006/picture">
+                  <pic:nvPicPr>
+                    <pic:cNvPr id="1" name="Picture 1" descr="Graphical user interface, application, website&#10;&#10;Description automatically generated"/>
+                    <pic:cNvPicPr/>
+                  </pic:nvPicPr>
+                  <pic:blipFill>
+                    <a:blip r:embed="rId5"/>
+                    <a:stretch>
+                      <a:fillRect/>
+                    </a:stretch>
+                  </pic:blipFill>
+                  <pic:spPr>
+                    <a:xfrm>
+                      <a:off x="0" y="0"/>
+                      <a:ext cx="5943600" cy="3343275"/>
+                    </a:xfrm>
+                    <a:prstGeom prst="rect">
+                      <a:avLst/>
+                    </a:prstGeom>
+                  </pic:spPr>
+                </pic:pic>
+              </a:graphicData>
+            </a:graphic>
+          </wp:inline>
+        </w:drawing>
+      </w:r>
+    </w:p>
+    <w:p>
+      <w:pPr>
+        <w:rPr>
+          <w:sz w:val="26"/>
+          <w:szCs w:val="26"/>
+        </w:rPr>
+      </w:pPr>
+      <w:r>
+        <w:rPr>
+          <w:sz w:val="26"/>
+          <w:szCs w:val="26"/>
+        </w:rPr>
+        <w:drawing>
+          <wp:inline distT="0" distB="0" distL="0" distR="0" wp14:anchorId="5D688AEE" wp14:editId="45ABCE12">
+            <wp:extent cx="5943600" cy="3343275"/>
+            <wp:effectExtent l="0" t="0" r="0" b="0"/>
+            <wp:docPr id="2" name="Picture 2" descr="Graphical user interface, application&#10;&#10;Description automatically generated"/>
+            <wp:cNvGraphicFramePr>
+              <a:graphicFrameLocks xmlns:a="http://schemas.openxmlformats.org/drawingml/2006/main" noChangeAspect="1"/>
+            </wp:cNvGraphicFramePr>
+            <a:graphic xmlns:a="http://schemas.openxmlformats.org/drawingml/2006/main">
+              <a:graphicData uri="http://schemas.openxmlformats.org/drawingml/2006/picture">
+                <pic:pic xmlns:pic="http://schemas.openxmlformats.org/drawingml/2006/picture">
+                  <pic:nvPicPr>
+                    <pic:cNvPr id="2" name="Picture 2" descr="Graphical user interface, application&#10;&#10;Description automatically generated"/>
+                    <pic:cNvPicPr/>
+                  </pic:nvPicPr>
+                  <pic:blipFill>
+                    <a:blip r:embed="rId6"/>
+                    <a:stretch>
+                      <a:fillRect/>
+                    </a:stretch>
+                  </pic:blipFill>
+                  <pic:spPr>
+                    <a:xfrm>
+                      <a:off x="0" y="0"/>
+                      <a:ext cx="5943600" cy="3343275"/>
+                    </a:xfrm>
+                    <a:prstGeom prst="rect">
+                      <a:avLst/>
+                    </a:prstGeom>
+                  </pic:spPr>
+                </pic:pic>
+              </a:graphicData>
+            </a:graphic>
+          </wp:inline>
+        </w:drawing>
+      </w:r>
+    </w:p>
+    <w:p>
+      <w:pPr>
+        <w:rPr>
+          <w:b/>
+          <w:bCs/>
+          <w:sz w:val="36"/>
+          <w:szCs w:val="36"/>
+        </w:rPr>
+      </w:pPr>
+      <w:r>
+        <w:rPr>
+          <w:b/>
+          <w:bCs/>
+          <w:sz w:val="36"/>
+          <w:szCs w:val="36"/>
+        </w:rPr>
+        <w:t>VPS Server:</w:t>
+      </w:r>
+    </w:p>
+    <w:p>
+      <w:pPr>
+        <w:rPr>
+          <w:sz w:val="28"/>
+          <w:szCs w:val="28"/>
+        </w:rPr>
+      </w:pPr>
+      <w:r>
+        <w:rPr>
+          <w:b/>
+          <w:bCs/>
+          <w:sz w:val="36"/>
+          <w:szCs w:val="36"/>
+        </w:rPr>
+        <w:tab/>
+      </w:r>
+      <w:r>
+        <w:rPr>
+          <w:sz w:val="28"/>
+          <w:szCs w:val="28"/>
+        </w:rPr>
+        <w:t>We will need 1 year subscription for VPS server to put the backend on it.</w:t>
+      </w:r>
+    </w:p>
+    <w:p>
+      <w:pPr>
+        <w:rPr>
+          <w:sz w:val="28"/>
+          <w:szCs w:val="28"/>
+        </w:rPr>
+      </w:pPr>
+      <w:r>
+        <w:rPr>
+          <w:sz w:val="28"/>
+          <w:szCs w:val="28"/>
+        </w:rPr>
+        <w:tab/>
+        <w:t>It will cost about 72$/y.</w:t>
+      </w:r>
+    </w:p>
+    <w:p>
+      <w:pPr>
+        <w:rPr>
+          <w:sz w:val="28"/>
+          <w:szCs w:val="28"/>
+        </w:rPr>
+      </w:pPr>
+      <w:r>
+        <w:rPr>
+          <w:sz w:val="28"/>
+          <w:szCs w:val="28"/>
+        </w:rPr>
+        <w:tab/>
+        <w:t>Service name (</w:t>
+      </w:r>
+      <w:r>
+        <w:rPr>
           <w:b/>
           <w:bCs/>
           <w:sz w:val="28"/>
           <w:szCs w:val="28"/>
         </w:rPr>
-      </w:pPr>
+        <w:t>VPS2</w:t>
+      </w:r>
       <w:r>
         <w:rPr>
           <w:b/>
@@ -18,736 +190,33 @@
           <w:sz w:val="28"/>
           <w:szCs w:val="28"/>
         </w:rPr>
-        <w:t>Website Man</w:t>
+        <w:t xml:space="preserve">) </w:t>
       </w:r>
       <w:r>
         <w:rPr>
-          <w:b/>
-          <w:bCs/>
           <w:sz w:val="28"/>
           <w:szCs w:val="28"/>
         </w:rPr>
-        <w:t>a</w:t>
+        <w:t xml:space="preserve">-&gt; </w:t>
       </w:r>
-      <w:r>
-        <w:rPr>
-          <w:b/>
-          <w:bCs/>
-          <w:sz w:val="28"/>
-          <w:szCs w:val="28"/>
-        </w:rPr>
-        <w:t>g</w:t>
-      </w:r>
-      <w:r>
-        <w:rPr>
-          <w:b/>
-          <w:bCs/>
-          <w:sz w:val="28"/>
-          <w:szCs w:val="28"/>
-        </w:rPr>
-        <w:t>e</w:t>
-      </w:r>
-      <w:r>
-        <w:rPr>
-          <w:b/>
-          <w:bCs/>
-          <w:sz w:val="28"/>
-          <w:szCs w:val="28"/>
-        </w:rPr>
-        <w:t>ment:</w:t>
-      </w:r>
+      <w:hyperlink r:id="rId7" w:anchor="slide1" w:history="1">
+        <w:r>
+          <w:rPr>
+            <w:rStyle w:val="Hyperlink"/>
+            <w:sz w:val="28"/>
+            <w:szCs w:val="28"/>
+          </w:rPr>
+          <w:t>link to buy.</w:t>
+        </w:r>
+      </w:hyperlink>
     </w:p>
     <w:p>
       <w:pPr>
-        <w:pStyle w:val="ListParagraph"/>
-        <w:numPr>
-          <w:ilvl w:val="0"/>
-          <w:numId w:val="1"/>
-        </w:numPr>
-        <w:rPr>
-          <w:b/>
-          <w:bCs/>
+        <w:rPr>
           <w:sz w:val="26"/>
           <w:szCs w:val="26"/>
         </w:rPr>
       </w:pPr>
-      <w:r>
-        <w:rPr>
-          <w:b/>
-          <w:bCs/>
-          <w:sz w:val="26"/>
-          <w:szCs w:val="26"/>
-        </w:rPr>
-        <w:t>Home page</w:t>
-      </w:r>
-    </w:p>
-    <w:p>
-      <w:pPr>
-        <w:pStyle w:val="ListParagraph"/>
-        <w:numPr>
-          <w:ilvl w:val="1"/>
-          <w:numId w:val="1"/>
-        </w:numPr>
-        <w:rPr>
-          <w:sz w:val="24"/>
-          <w:szCs w:val="24"/>
-        </w:rPr>
-      </w:pPr>
-      <w:r>
-        <w:rPr>
-          <w:sz w:val="24"/>
-          <w:szCs w:val="24"/>
-        </w:rPr>
-        <w:t>Title</w:t>
-      </w:r>
-    </w:p>
-    <w:p>
-      <w:pPr>
-        <w:pStyle w:val="ListParagraph"/>
-        <w:numPr>
-          <w:ilvl w:val="1"/>
-          <w:numId w:val="1"/>
-        </w:numPr>
-        <w:rPr>
-          <w:sz w:val="24"/>
-          <w:szCs w:val="24"/>
-        </w:rPr>
-      </w:pPr>
-      <w:r>
-        <w:rPr>
-          <w:sz w:val="24"/>
-          <w:szCs w:val="24"/>
-        </w:rPr>
-        <w:t xml:space="preserve"> Description</w:t>
-      </w:r>
-    </w:p>
-    <w:p>
-      <w:pPr>
-        <w:pStyle w:val="ListParagraph"/>
-        <w:numPr>
-          <w:ilvl w:val="1"/>
-          <w:numId w:val="1"/>
-        </w:numPr>
-        <w:rPr>
-          <w:sz w:val="24"/>
-          <w:szCs w:val="24"/>
-        </w:rPr>
-      </w:pPr>
-      <w:r>
-        <w:rPr>
-          <w:sz w:val="24"/>
-          <w:szCs w:val="24"/>
-        </w:rPr>
-        <w:t>Update footer</w:t>
-      </w:r>
-    </w:p>
-    <w:p>
-      <w:pPr>
-        <w:pStyle w:val="ListParagraph"/>
-        <w:numPr>
-          <w:ilvl w:val="1"/>
-          <w:numId w:val="1"/>
-        </w:numPr>
-        <w:rPr>
-          <w:sz w:val="24"/>
-          <w:szCs w:val="24"/>
-        </w:rPr>
-      </w:pPr>
-      <w:r>
-        <w:rPr>
-          <w:sz w:val="24"/>
-          <w:szCs w:val="24"/>
-        </w:rPr>
-        <w:t>Change background</w:t>
-      </w:r>
-    </w:p>
-    <w:p>
-      <w:pPr>
-        <w:pStyle w:val="ListParagraph"/>
-        <w:numPr>
-          <w:ilvl w:val="1"/>
-          <w:numId w:val="1"/>
-        </w:numPr>
-        <w:rPr>
-          <w:sz w:val="24"/>
-          <w:szCs w:val="24"/>
-        </w:rPr>
-      </w:pPr>
-      <w:r>
-        <w:rPr>
-          <w:sz w:val="24"/>
-          <w:szCs w:val="24"/>
-        </w:rPr>
-        <w:t>Change icon</w:t>
-      </w:r>
-    </w:p>
-    <w:p>
-      <w:pPr>
-        <w:pStyle w:val="ListParagraph"/>
-        <w:numPr>
-          <w:ilvl w:val="0"/>
-          <w:numId w:val="1"/>
-        </w:numPr>
-        <w:rPr>
-          <w:b/>
-          <w:bCs/>
-          <w:sz w:val="26"/>
-          <w:szCs w:val="26"/>
-        </w:rPr>
-      </w:pPr>
-      <w:r>
-        <w:rPr>
-          <w:b/>
-          <w:bCs/>
-          <w:sz w:val="26"/>
-          <w:szCs w:val="26"/>
-        </w:rPr>
-        <w:t xml:space="preserve"> </w:t>
-      </w:r>
-      <w:r>
-        <w:rPr>
-          <w:b/>
-          <w:bCs/>
-          <w:sz w:val="26"/>
-          <w:szCs w:val="26"/>
-        </w:rPr>
-        <w:t>About and our Services</w:t>
-      </w:r>
-    </w:p>
-    <w:p>
-      <w:pPr>
-        <w:pStyle w:val="ListParagraph"/>
-        <w:numPr>
-          <w:ilvl w:val="1"/>
-          <w:numId w:val="1"/>
-        </w:numPr>
-        <w:rPr>
-          <w:sz w:val="24"/>
-          <w:szCs w:val="24"/>
-        </w:rPr>
-      </w:pPr>
-      <w:r>
-        <w:rPr>
-          <w:sz w:val="24"/>
-          <w:szCs w:val="24"/>
-        </w:rPr>
-        <w:t>Title</w:t>
-      </w:r>
-    </w:p>
-    <w:p>
-      <w:pPr>
-        <w:pStyle w:val="ListParagraph"/>
-        <w:numPr>
-          <w:ilvl w:val="1"/>
-          <w:numId w:val="1"/>
-        </w:numPr>
-        <w:rPr>
-          <w:sz w:val="24"/>
-          <w:szCs w:val="24"/>
-        </w:rPr>
-      </w:pPr>
-      <w:r>
-        <w:rPr>
-          <w:sz w:val="24"/>
-          <w:szCs w:val="24"/>
-        </w:rPr>
-        <w:t>Description</w:t>
-      </w:r>
-    </w:p>
-    <w:p>
-      <w:pPr>
-        <w:pStyle w:val="ListParagraph"/>
-        <w:numPr>
-          <w:ilvl w:val="1"/>
-          <w:numId w:val="1"/>
-        </w:numPr>
-        <w:rPr>
-          <w:sz w:val="24"/>
-          <w:szCs w:val="24"/>
-        </w:rPr>
-      </w:pPr>
-      <w:r>
-        <w:rPr>
-          <w:sz w:val="24"/>
-          <w:szCs w:val="24"/>
-        </w:rPr>
-        <w:t>Change background</w:t>
-      </w:r>
-    </w:p>
-    <w:p>
-      <w:pPr>
-        <w:pStyle w:val="ListParagraph"/>
-        <w:numPr>
-          <w:ilvl w:val="0"/>
-          <w:numId w:val="1"/>
-        </w:numPr>
-        <w:rPr>
-          <w:b/>
-          <w:bCs/>
-          <w:sz w:val="24"/>
-          <w:szCs w:val="24"/>
-        </w:rPr>
-      </w:pPr>
-      <w:r>
-        <w:rPr>
-          <w:b/>
-          <w:bCs/>
-          <w:sz w:val="26"/>
-          <w:szCs w:val="26"/>
-        </w:rPr>
-        <w:t>Events</w:t>
-      </w:r>
-    </w:p>
-    <w:p>
-      <w:pPr>
-        <w:pStyle w:val="ListParagraph"/>
-        <w:numPr>
-          <w:ilvl w:val="1"/>
-          <w:numId w:val="1"/>
-        </w:numPr>
-        <w:rPr>
-          <w:sz w:val="24"/>
-          <w:szCs w:val="24"/>
-        </w:rPr>
-      </w:pPr>
-      <w:r>
-        <w:rPr>
-          <w:sz w:val="26"/>
-          <w:szCs w:val="26"/>
-        </w:rPr>
-        <w:t>Images</w:t>
-      </w:r>
-    </w:p>
-    <w:p>
-      <w:pPr>
-        <w:pStyle w:val="ListParagraph"/>
-        <w:numPr>
-          <w:ilvl w:val="1"/>
-          <w:numId w:val="1"/>
-        </w:numPr>
-        <w:rPr>
-          <w:sz w:val="24"/>
-          <w:szCs w:val="24"/>
-        </w:rPr>
-      </w:pPr>
-      <w:r>
-        <w:rPr>
-          <w:sz w:val="26"/>
-          <w:szCs w:val="26"/>
-        </w:rPr>
-        <w:t>Promo codes</w:t>
-      </w:r>
-    </w:p>
-    <w:p>
-      <w:pPr>
-        <w:pStyle w:val="ListParagraph"/>
-        <w:numPr>
-          <w:ilvl w:val="1"/>
-          <w:numId w:val="1"/>
-        </w:numPr>
-        <w:rPr>
-          <w:sz w:val="24"/>
-          <w:szCs w:val="24"/>
-        </w:rPr>
-      </w:pPr>
-      <w:r>
-        <w:rPr>
-          <w:sz w:val="26"/>
-          <w:szCs w:val="26"/>
-        </w:rPr>
-        <w:t>Increase event</w:t>
-      </w:r>
-    </w:p>
-    <w:p>
-      <w:pPr>
-        <w:pStyle w:val="ListParagraph"/>
-        <w:numPr>
-          <w:ilvl w:val="1"/>
-          <w:numId w:val="1"/>
-        </w:numPr>
-        <w:rPr>
-          <w:sz w:val="24"/>
-          <w:szCs w:val="24"/>
-        </w:rPr>
-      </w:pPr>
-      <w:r>
-        <w:rPr>
-          <w:sz w:val="26"/>
-          <w:szCs w:val="26"/>
-        </w:rPr>
-        <w:t>Increase category</w:t>
-      </w:r>
-    </w:p>
-    <w:p>
-      <w:pPr>
-        <w:pStyle w:val="ListParagraph"/>
-        <w:numPr>
-          <w:ilvl w:val="1"/>
-          <w:numId w:val="1"/>
-        </w:numPr>
-        <w:rPr>
-          <w:sz w:val="24"/>
-          <w:szCs w:val="24"/>
-        </w:rPr>
-      </w:pPr>
-      <w:r>
-        <w:rPr>
-          <w:sz w:val="26"/>
-          <w:szCs w:val="26"/>
-        </w:rPr>
-        <w:t>Title</w:t>
-      </w:r>
-    </w:p>
-    <w:p>
-      <w:pPr>
-        <w:pStyle w:val="ListParagraph"/>
-        <w:numPr>
-          <w:ilvl w:val="1"/>
-          <w:numId w:val="1"/>
-        </w:numPr>
-        <w:rPr>
-          <w:sz w:val="24"/>
-          <w:szCs w:val="24"/>
-        </w:rPr>
-      </w:pPr>
-      <w:r>
-        <w:rPr>
-          <w:sz w:val="26"/>
-          <w:szCs w:val="26"/>
-        </w:rPr>
-        <w:t>Description</w:t>
-      </w:r>
-    </w:p>
-    <w:p>
-      <w:pPr>
-        <w:pStyle w:val="ListParagraph"/>
-        <w:numPr>
-          <w:ilvl w:val="1"/>
-          <w:numId w:val="1"/>
-        </w:numPr>
-        <w:rPr>
-          <w:sz w:val="24"/>
-          <w:szCs w:val="24"/>
-        </w:rPr>
-      </w:pPr>
-      <w:r>
-        <w:rPr>
-          <w:sz w:val="26"/>
-          <w:szCs w:val="26"/>
-        </w:rPr>
-        <w:t>Price</w:t>
-      </w:r>
-    </w:p>
-    <w:p>
-      <w:pPr>
-        <w:pStyle w:val="ListParagraph"/>
-        <w:numPr>
-          <w:ilvl w:val="1"/>
-          <w:numId w:val="1"/>
-        </w:numPr>
-        <w:rPr>
-          <w:sz w:val="24"/>
-          <w:szCs w:val="24"/>
-        </w:rPr>
-      </w:pPr>
-      <w:r>
-        <w:rPr>
-          <w:sz w:val="26"/>
-          <w:szCs w:val="26"/>
-        </w:rPr>
-        <w:t>Location</w:t>
-      </w:r>
-    </w:p>
-    <w:p>
-      <w:pPr>
-        <w:pStyle w:val="ListParagraph"/>
-        <w:numPr>
-          <w:ilvl w:val="1"/>
-          <w:numId w:val="1"/>
-        </w:numPr>
-        <w:rPr>
-          <w:sz w:val="24"/>
-          <w:szCs w:val="24"/>
-        </w:rPr>
-      </w:pPr>
-      <w:r>
-        <w:rPr>
-          <w:sz w:val="24"/>
-          <w:szCs w:val="24"/>
-        </w:rPr>
-        <w:t>Capacity</w:t>
-      </w:r>
-    </w:p>
-    <w:p>
-      <w:pPr>
-        <w:ind w:left="720"/>
-        <w:rPr>
-          <w:b/>
-          <w:bCs/>
-          <w:sz w:val="24"/>
-          <w:szCs w:val="24"/>
-        </w:rPr>
-      </w:pPr>
-    </w:p>
-    <w:p>
-      <w:pPr>
-        <w:ind w:left="720"/>
-        <w:rPr>
-          <w:b/>
-          <w:bCs/>
-          <w:sz w:val="24"/>
-          <w:szCs w:val="24"/>
-        </w:rPr>
-      </w:pPr>
-    </w:p>
-    <w:p>
-      <w:pPr>
-        <w:ind w:left="720"/>
-        <w:rPr>
-          <w:b/>
-          <w:bCs/>
-          <w:sz w:val="24"/>
-          <w:szCs w:val="24"/>
-        </w:rPr>
-      </w:pPr>
-    </w:p>
-    <w:p>
-      <w:pPr>
-        <w:ind w:left="720"/>
-        <w:rPr>
-          <w:b/>
-          <w:bCs/>
-          <w:sz w:val="24"/>
-          <w:szCs w:val="24"/>
-        </w:rPr>
-      </w:pPr>
-    </w:p>
-    <w:p>
-      <w:pPr>
-        <w:ind w:left="720"/>
-        <w:rPr>
-          <w:b/>
-          <w:bCs/>
-          <w:sz w:val="24"/>
-          <w:szCs w:val="24"/>
-        </w:rPr>
-      </w:pPr>
-    </w:p>
-    <w:p>
-      <w:pPr>
-        <w:ind w:left="720"/>
-        <w:rPr>
-          <w:b/>
-          <w:bCs/>
-          <w:sz w:val="24"/>
-          <w:szCs w:val="24"/>
-        </w:rPr>
-      </w:pPr>
-    </w:p>
-    <w:p>
-      <w:pPr>
-        <w:ind w:left="720"/>
-        <w:rPr>
-          <w:b/>
-          <w:bCs/>
-          <w:sz w:val="24"/>
-          <w:szCs w:val="24"/>
-        </w:rPr>
-      </w:pPr>
-    </w:p>
-    <w:p>
-      <w:pPr>
-        <w:ind w:left="720"/>
-        <w:rPr>
-          <w:b/>
-          <w:bCs/>
-          <w:sz w:val="24"/>
-          <w:szCs w:val="24"/>
-        </w:rPr>
-      </w:pPr>
-    </w:p>
-    <w:p>
-      <w:pPr>
-        <w:ind w:left="720"/>
-        <w:rPr>
-          <w:b/>
-          <w:bCs/>
-          <w:sz w:val="24"/>
-          <w:szCs w:val="24"/>
-        </w:rPr>
-      </w:pPr>
-    </w:p>
-    <w:p>
-      <w:pPr>
-        <w:ind w:left="720"/>
-        <w:rPr>
-          <w:b/>
-          <w:bCs/>
-          <w:sz w:val="24"/>
-          <w:szCs w:val="24"/>
-        </w:rPr>
-      </w:pPr>
-    </w:p>
-    <w:p>
-      <w:pPr>
-        <w:ind w:left="720"/>
-        <w:rPr>
-          <w:b/>
-          <w:bCs/>
-          <w:sz w:val="24"/>
-          <w:szCs w:val="24"/>
-        </w:rPr>
-      </w:pPr>
-    </w:p>
-    <w:p>
-      <w:pPr>
-        <w:ind w:left="720"/>
-        <w:rPr>
-          <w:b/>
-          <w:bCs/>
-          <w:sz w:val="24"/>
-          <w:szCs w:val="24"/>
-        </w:rPr>
-      </w:pPr>
-    </w:p>
-    <w:p>
-      <w:pPr>
-        <w:rPr>
-          <w:b/>
-          <w:bCs/>
-          <w:sz w:val="28"/>
-          <w:szCs w:val="28"/>
-        </w:rPr>
-      </w:pPr>
-      <w:r>
-        <w:rPr>
-          <w:b/>
-          <w:bCs/>
-          <w:sz w:val="28"/>
-          <w:szCs w:val="28"/>
-        </w:rPr>
-        <w:lastRenderedPageBreak/>
-        <w:t>Admin Pan</w:t>
-      </w:r>
-      <w:r>
-        <w:rPr>
-          <w:b/>
-          <w:bCs/>
-          <w:sz w:val="28"/>
-          <w:szCs w:val="28"/>
-        </w:rPr>
-        <w:t>e</w:t>
-      </w:r>
-      <w:r>
-        <w:rPr>
-          <w:b/>
-          <w:bCs/>
-          <w:sz w:val="28"/>
-          <w:szCs w:val="28"/>
-        </w:rPr>
-        <w:t>l:</w:t>
-      </w:r>
-    </w:p>
-    <w:p>
-      <w:pPr>
-        <w:pStyle w:val="ListParagraph"/>
-        <w:numPr>
-          <w:ilvl w:val="0"/>
-          <w:numId w:val="2"/>
-        </w:numPr>
-        <w:rPr>
-          <w:sz w:val="26"/>
-          <w:szCs w:val="26"/>
-        </w:rPr>
-      </w:pPr>
-      <w:r>
-        <w:rPr>
-          <w:sz w:val="26"/>
-          <w:szCs w:val="26"/>
-        </w:rPr>
-        <w:t xml:space="preserve">See all bookings </w:t>
-      </w:r>
-      <w:r>
-        <w:rPr>
-          <w:sz w:val="26"/>
-          <w:szCs w:val="26"/>
-        </w:rPr>
-        <w:t>with filters</w:t>
-      </w:r>
-    </w:p>
-    <w:p>
-      <w:pPr>
-        <w:pStyle w:val="ListParagraph"/>
-        <w:numPr>
-          <w:ilvl w:val="0"/>
-          <w:numId w:val="2"/>
-        </w:numPr>
-        <w:rPr>
-          <w:sz w:val="26"/>
-          <w:szCs w:val="26"/>
-        </w:rPr>
-      </w:pPr>
-      <w:r>
-        <w:rPr>
-          <w:sz w:val="26"/>
-          <w:szCs w:val="26"/>
-        </w:rPr>
-        <w:t>Sell all contact us message</w:t>
-      </w:r>
-      <w:r>
-        <w:rPr>
-          <w:sz w:val="26"/>
-          <w:szCs w:val="26"/>
-        </w:rPr>
-        <w:t>s and can filter which have been answered</w:t>
-      </w:r>
-    </w:p>
-    <w:p>
-      <w:pPr>
-        <w:pStyle w:val="ListParagraph"/>
-        <w:numPr>
-          <w:ilvl w:val="0"/>
-          <w:numId w:val="2"/>
-        </w:numPr>
-        <w:rPr>
-          <w:sz w:val="26"/>
-          <w:szCs w:val="26"/>
-        </w:rPr>
-      </w:pPr>
-      <w:r>
-        <w:rPr>
-          <w:sz w:val="26"/>
-          <w:szCs w:val="26"/>
-        </w:rPr>
-        <w:t>calculate</w:t>
-      </w:r>
-      <w:r>
-        <w:rPr>
-          <w:sz w:val="26"/>
-          <w:szCs w:val="26"/>
-        </w:rPr>
-        <w:t xml:space="preserve"> website visits</w:t>
-      </w:r>
-    </w:p>
-    <w:p>
-      <w:pPr>
-        <w:pStyle w:val="ListParagraph"/>
-        <w:numPr>
-          <w:ilvl w:val="0"/>
-          <w:numId w:val="2"/>
-        </w:numPr>
-        <w:rPr>
-          <w:sz w:val="26"/>
-          <w:szCs w:val="26"/>
-        </w:rPr>
-      </w:pPr>
-      <w:r>
-        <w:rPr>
-          <w:sz w:val="26"/>
-          <w:szCs w:val="26"/>
-        </w:rPr>
-        <w:t>Analytics for bookings</w:t>
-      </w:r>
     </w:p>
     <w:sectPr>
       <w:pgSz w:w="12240" w:h="15840"/>
@@ -1417,6 +886,29 @@
       <w:contextualSpacing/>
     </w:pPr>
   </w:style>
+  <w:style w:type="character" w:styleId="Hyperlink">
+    <w:name w:val="Hyperlink"/>
+    <w:basedOn w:val="DefaultParagraphFont"/>
+    <w:uiPriority w:val="99"/>
+    <w:unhideWhenUsed/>
+    <w:rsid w:val="008B64A3"/>
+    <w:rPr>
+      <w:color w:val="0563C1" w:themeColor="hyperlink"/>
+      <w:u w:val="single"/>
+    </w:rPr>
+  </w:style>
+  <w:style w:type="character" w:styleId="UnresolvedMention">
+    <w:name w:val="Unresolved Mention"/>
+    <w:basedOn w:val="DefaultParagraphFont"/>
+    <w:uiPriority w:val="99"/>
+    <w:semiHidden/>
+    <w:unhideWhenUsed/>
+    <w:rsid w:val="008B64A3"/>
+    <w:rPr>
+      <w:color w:val="605E5C"/>
+      <w:shd w:val="clear" w:color="auto" w:fill="E1DFDD"/>
+    </w:rPr>
+  </w:style>
 </w:styles>
 </file>
 

</xml_diff>